<commit_message>
new threshold w/ NUTS testing policy + examples
</commit_message>
<xml_diff>
--- a/documentation/Simulator Project Description.docx
+++ b/documentation/Simulator Project Description.docx
@@ -16,7 +16,21 @@
           <w:sz w:val="48"/>
           <w:szCs w:val="48"/>
         </w:rPr>
-        <w:t>Simulator Project – Falsification Detection</w:t>
+        <w:t xml:space="preserve">Simulator Project – </w:t>
+      </w:r>
+      <w:r>
+        <w:rPr>
+          <w:sz w:val="48"/>
+          <w:szCs w:val="48"/>
+        </w:rPr>
+        <w:t>SFP</w:t>
+      </w:r>
+      <w:r>
+        <w:rPr>
+          <w:sz w:val="48"/>
+          <w:szCs w:val="48"/>
+        </w:rPr>
+        <w:t xml:space="preserve"> Detection</w:t>
       </w:r>
     </w:p>
     <w:p>
@@ -304,7 +318,7 @@
         <w:pStyle w:val="Heading1"/>
       </w:pPr>
       <w:r>
-        <w:t>Simulation Model Schematic</w:t>
+        <w:t>Process</w:t>
       </w:r>
     </w:p>
     <w:p>
@@ -1165,17 +1179,20 @@
       <w:pPr>
         <w:numPr>
           <w:ilvl w:val="0"/>
-          <w:numId w:val="6"/>
-        </w:numPr>
-        <w:pBdr>
-          <w:top w:val="nil"/>
-          <w:left w:val="nil"/>
-          <w:bottom w:val="nil"/>
-          <w:right w:val="nil"/>
-          <w:between w:val="nil"/>
-        </w:pBdr>
-        <w:spacing w:after="0"/>
-        <w:jc w:val="left"/>
+          <w:numId w:val="2"/>
+        </w:numPr>
+        <w:pBdr>
+          <w:top w:val="nil"/>
+          <w:left w:val="nil"/>
+          <w:bottom w:val="nil"/>
+          <w:right w:val="nil"/>
+          <w:between w:val="nil"/>
+        </w:pBdr>
+        <w:spacing w:after="0"/>
+        <w:ind w:left="576" w:hanging="216"/>
+        <w:rPr>
+          <w:color w:val="000000"/>
+        </w:rPr>
       </w:pPr>
       <w:r>
         <w:rPr>
@@ -1212,17 +1229,20 @@
       <w:pPr>
         <w:numPr>
           <w:ilvl w:val="0"/>
-          <w:numId w:val="6"/>
-        </w:numPr>
-        <w:pBdr>
-          <w:top w:val="nil"/>
-          <w:left w:val="nil"/>
-          <w:bottom w:val="nil"/>
-          <w:right w:val="nil"/>
-          <w:between w:val="nil"/>
-        </w:pBdr>
-        <w:spacing w:after="0"/>
-        <w:jc w:val="left"/>
+          <w:numId w:val="2"/>
+        </w:numPr>
+        <w:pBdr>
+          <w:top w:val="nil"/>
+          <w:left w:val="nil"/>
+          <w:bottom w:val="nil"/>
+          <w:right w:val="nil"/>
+          <w:between w:val="nil"/>
+        </w:pBdr>
+        <w:spacing w:after="0"/>
+        <w:ind w:left="576" w:hanging="216"/>
+        <w:rPr>
+          <w:color w:val="000000"/>
+        </w:rPr>
       </w:pPr>
       <w:r>
         <w:rPr>
@@ -1235,17 +1255,17 @@
       <w:pPr>
         <w:numPr>
           <w:ilvl w:val="0"/>
-          <w:numId w:val="6"/>
-        </w:numPr>
-        <w:pBdr>
-          <w:top w:val="nil"/>
-          <w:left w:val="nil"/>
-          <w:bottom w:val="nil"/>
-          <w:right w:val="nil"/>
-          <w:between w:val="nil"/>
-        </w:pBdr>
-        <w:spacing w:after="0"/>
-        <w:jc w:val="left"/>
+          <w:numId w:val="2"/>
+        </w:numPr>
+        <w:pBdr>
+          <w:top w:val="nil"/>
+          <w:left w:val="nil"/>
+          <w:bottom w:val="nil"/>
+          <w:right w:val="nil"/>
+          <w:between w:val="nil"/>
+        </w:pBdr>
+        <w:spacing w:after="0"/>
+        <w:ind w:left="576" w:hanging="216"/>
       </w:pPr>
       <w:r>
         <w:rPr>
@@ -1258,22 +1278,19 @@
       <w:pPr>
         <w:numPr>
           <w:ilvl w:val="1"/>
-          <w:numId w:val="6"/>
-        </w:numPr>
-        <w:pBdr>
-          <w:top w:val="nil"/>
-          <w:left w:val="nil"/>
-          <w:bottom w:val="nil"/>
-          <w:right w:val="nil"/>
-          <w:between w:val="nil"/>
-        </w:pBdr>
-        <w:spacing w:after="0"/>
-        <w:jc w:val="left"/>
-      </w:pPr>
-      <w:r>
-        <w:rPr>
-          <w:color w:val="000000"/>
-        </w:rPr>
+          <w:numId w:val="2"/>
+        </w:numPr>
+        <w:pBdr>
+          <w:top w:val="nil"/>
+          <w:left w:val="nil"/>
+          <w:bottom w:val="nil"/>
+          <w:right w:val="nil"/>
+          <w:between w:val="nil"/>
+        </w:pBdr>
+        <w:spacing w:after="0"/>
+        <w:ind w:left="1080" w:hanging="216"/>
+      </w:pPr>
+      <w:r>
         <w:t>Number of importers that can be accessed by each outlet</w:t>
       </w:r>
     </w:p>
@@ -1281,22 +1298,19 @@
       <w:pPr>
         <w:numPr>
           <w:ilvl w:val="1"/>
-          <w:numId w:val="6"/>
-        </w:numPr>
-        <w:pBdr>
-          <w:top w:val="nil"/>
-          <w:left w:val="nil"/>
-          <w:bottom w:val="nil"/>
-          <w:right w:val="nil"/>
-          <w:between w:val="nil"/>
-        </w:pBdr>
-        <w:spacing w:after="0"/>
-        <w:jc w:val="left"/>
-      </w:pPr>
-      <w:r>
-        <w:rPr>
-          <w:color w:val="000000"/>
-        </w:rPr>
+          <w:numId w:val="2"/>
+        </w:numPr>
+        <w:pBdr>
+          <w:top w:val="nil"/>
+          <w:left w:val="nil"/>
+          <w:bottom w:val="nil"/>
+          <w:right w:val="nil"/>
+          <w:between w:val="nil"/>
+        </w:pBdr>
+        <w:spacing w:after="0"/>
+        <w:ind w:left="1080" w:hanging="216"/>
+      </w:pPr>
+      <w:r>
         <w:t>Number of entities engaging with the falsifier node</w:t>
       </w:r>
     </w:p>
@@ -1304,40 +1318,46 @@
       <w:pPr>
         <w:numPr>
           <w:ilvl w:val="1"/>
-          <w:numId w:val="6"/>
-        </w:numPr>
-        <w:pBdr>
-          <w:top w:val="nil"/>
-          <w:left w:val="nil"/>
-          <w:bottom w:val="nil"/>
-          <w:right w:val="nil"/>
-          <w:between w:val="nil"/>
-        </w:pBdr>
-        <w:spacing w:after="0"/>
-        <w:jc w:val="left"/>
-      </w:pPr>
-      <w:r>
-        <w:rPr>
-          <w:color w:val="000000"/>
-        </w:rPr>
-        <w:t>Overall size/complexity</w:t>
+          <w:numId w:val="2"/>
+        </w:numPr>
+        <w:pBdr>
+          <w:top w:val="nil"/>
+          <w:left w:val="nil"/>
+          <w:bottom w:val="nil"/>
+          <w:right w:val="nil"/>
+          <w:between w:val="nil"/>
+        </w:pBdr>
+        <w:spacing w:after="0"/>
+        <w:ind w:left="1080" w:hanging="216"/>
+      </w:pPr>
+      <w:r>
+        <w:t>Overall</w:t>
+      </w:r>
+      <w:r>
+        <w:rPr>
+          <w:color w:val="000000"/>
+        </w:rPr>
+        <w:t xml:space="preserve"> size/complexity</w:t>
       </w:r>
     </w:p>
     <w:p>
       <w:pPr>
         <w:numPr>
           <w:ilvl w:val="0"/>
-          <w:numId w:val="6"/>
-        </w:numPr>
-        <w:pBdr>
-          <w:top w:val="nil"/>
-          <w:left w:val="nil"/>
-          <w:bottom w:val="nil"/>
-          <w:right w:val="nil"/>
-          <w:between w:val="nil"/>
-        </w:pBdr>
-        <w:spacing w:after="0"/>
-        <w:jc w:val="left"/>
+          <w:numId w:val="2"/>
+        </w:numPr>
+        <w:pBdr>
+          <w:top w:val="nil"/>
+          <w:left w:val="nil"/>
+          <w:bottom w:val="nil"/>
+          <w:right w:val="nil"/>
+          <w:between w:val="nil"/>
+        </w:pBdr>
+        <w:spacing w:after="0"/>
+        <w:ind w:left="576" w:hanging="216"/>
+        <w:rPr>
+          <w:color w:val="000000"/>
+        </w:rPr>
       </w:pPr>
       <w:r>
         <w:rPr>
@@ -1350,16 +1370,17 @@
       <w:pPr>
         <w:numPr>
           <w:ilvl w:val="0"/>
-          <w:numId w:val="6"/>
-        </w:numPr>
-        <w:pBdr>
-          <w:top w:val="nil"/>
-          <w:left w:val="nil"/>
-          <w:bottom w:val="nil"/>
-          <w:right w:val="nil"/>
-          <w:between w:val="nil"/>
-        </w:pBdr>
-        <w:jc w:val="left"/>
+          <w:numId w:val="2"/>
+        </w:numPr>
+        <w:pBdr>
+          <w:top w:val="nil"/>
+          <w:left w:val="nil"/>
+          <w:bottom w:val="nil"/>
+          <w:right w:val="nil"/>
+          <w:between w:val="nil"/>
+        </w:pBdr>
+        <w:spacing w:after="0"/>
+        <w:ind w:left="576" w:hanging="216"/>
       </w:pPr>
       <w:r>
         <w:rPr>
@@ -1406,16 +1427,17 @@
       <w:pPr>
         <w:numPr>
           <w:ilvl w:val="0"/>
-          <w:numId w:val="7"/>
-        </w:numPr>
-        <w:pBdr>
-          <w:top w:val="nil"/>
-          <w:left w:val="nil"/>
-          <w:bottom w:val="nil"/>
-          <w:right w:val="nil"/>
-          <w:between w:val="nil"/>
-        </w:pBdr>
-        <w:spacing w:after="0"/>
+          <w:numId w:val="2"/>
+        </w:numPr>
+        <w:pBdr>
+          <w:top w:val="nil"/>
+          <w:left w:val="nil"/>
+          <w:bottom w:val="nil"/>
+          <w:right w:val="nil"/>
+          <w:between w:val="nil"/>
+        </w:pBdr>
+        <w:spacing w:after="0"/>
+        <w:ind w:left="576" w:hanging="216"/>
       </w:pPr>
       <w:r>
         <w:rPr>
@@ -1461,16 +1483,17 @@
       <w:pPr>
         <w:numPr>
           <w:ilvl w:val="0"/>
-          <w:numId w:val="7"/>
-        </w:numPr>
-        <w:pBdr>
-          <w:top w:val="nil"/>
-          <w:left w:val="nil"/>
-          <w:bottom w:val="nil"/>
-          <w:right w:val="nil"/>
-          <w:between w:val="nil"/>
-        </w:pBdr>
-        <w:spacing w:after="0"/>
+          <w:numId w:val="2"/>
+        </w:numPr>
+        <w:pBdr>
+          <w:top w:val="nil"/>
+          <w:left w:val="nil"/>
+          <w:bottom w:val="nil"/>
+          <w:right w:val="nil"/>
+          <w:between w:val="nil"/>
+        </w:pBdr>
+        <w:spacing w:after="0"/>
+        <w:ind w:left="576" w:hanging="216"/>
       </w:pPr>
       <w:r>
         <w:rPr>
@@ -1534,16 +1557,17 @@
       <w:pPr>
         <w:numPr>
           <w:ilvl w:val="0"/>
-          <w:numId w:val="7"/>
-        </w:numPr>
-        <w:pBdr>
-          <w:top w:val="nil"/>
-          <w:left w:val="nil"/>
-          <w:bottom w:val="nil"/>
-          <w:right w:val="nil"/>
-          <w:between w:val="nil"/>
-        </w:pBdr>
-        <w:spacing w:after="0"/>
+          <w:numId w:val="2"/>
+        </w:numPr>
+        <w:pBdr>
+          <w:top w:val="nil"/>
+          <w:left w:val="nil"/>
+          <w:bottom w:val="nil"/>
+          <w:right w:val="nil"/>
+          <w:between w:val="nil"/>
+        </w:pBdr>
+        <w:spacing w:after="0"/>
+        <w:ind w:left="576" w:hanging="216"/>
       </w:pPr>
       <w:r>
         <w:rPr>
@@ -1635,16 +1659,17 @@
       <w:pPr>
         <w:numPr>
           <w:ilvl w:val="1"/>
-          <w:numId w:val="7"/>
-        </w:numPr>
-        <w:pBdr>
-          <w:top w:val="nil"/>
-          <w:left w:val="nil"/>
-          <w:bottom w:val="nil"/>
-          <w:right w:val="nil"/>
-          <w:between w:val="nil"/>
-        </w:pBdr>
-        <w:spacing w:after="0"/>
+          <w:numId w:val="2"/>
+        </w:numPr>
+        <w:pBdr>
+          <w:top w:val="nil"/>
+          <w:left w:val="nil"/>
+          <w:bottom w:val="nil"/>
+          <w:right w:val="nil"/>
+          <w:between w:val="nil"/>
+        </w:pBdr>
+        <w:spacing w:after="0"/>
+        <w:ind w:left="1080" w:hanging="216"/>
       </w:pPr>
       <w:r>
         <w:rPr>
@@ -1656,7 +1681,16 @@
         <w:rPr>
           <w:color w:val="000000"/>
         </w:rPr>
-        <w:t xml:space="preserve">be able to use </w:t>
+        <w:t xml:space="preserve">be </w:t>
+      </w:r>
+      <w:r>
+        <w:t>able</w:t>
+      </w:r>
+      <w:r>
+        <w:rPr>
+          <w:color w:val="000000"/>
+        </w:rPr>
+        <w:t xml:space="preserve"> to use </w:t>
       </w:r>
       <w:r>
         <w:rPr>
@@ -1669,16 +1703,17 @@
       <w:pPr>
         <w:numPr>
           <w:ilvl w:val="0"/>
-          <w:numId w:val="7"/>
-        </w:numPr>
-        <w:pBdr>
-          <w:top w:val="nil"/>
-          <w:left w:val="nil"/>
-          <w:bottom w:val="nil"/>
-          <w:right w:val="nil"/>
-          <w:between w:val="nil"/>
-        </w:pBdr>
-        <w:spacing w:after="0"/>
+          <w:numId w:val="2"/>
+        </w:numPr>
+        <w:pBdr>
+          <w:top w:val="nil"/>
+          <w:left w:val="nil"/>
+          <w:bottom w:val="nil"/>
+          <w:right w:val="nil"/>
+          <w:between w:val="nil"/>
+        </w:pBdr>
+        <w:spacing w:after="0"/>
+        <w:ind w:left="576" w:hanging="216"/>
       </w:pPr>
       <w:r>
         <w:rPr>
@@ -1691,21 +1726,7 @@
         <w:rPr>
           <w:color w:val="000000"/>
         </w:rPr>
-        <w:t xml:space="preserve">: The 2018 WHO Report on Surveillance of Antibiotic Consumption shows each of the surveilled African nations (4 </w:t>
-      </w:r>
-      <w:proofErr w:type="gramStart"/>
-      <w:r>
-        <w:rPr>
-          <w:color w:val="000000"/>
-        </w:rPr>
-        <w:t>total</w:t>
-      </w:r>
-      <w:proofErr w:type="gramEnd"/>
-      <w:r>
-        <w:rPr>
-          <w:color w:val="000000"/>
-        </w:rPr>
-        <w:t xml:space="preserve">, excluding Liberia) consuming around 5 daily dosage </w:t>
+        <w:t xml:space="preserve">: The 2018 WHO Report on Surveillance of Antibiotic Consumption shows each of the surveilled African nations (4 total, excluding Liberia) consuming around 5 daily dosage </w:t>
       </w:r>
       <w:proofErr w:type="spellStart"/>
       <w:r>
@@ -1790,16 +1811,17 @@
       <w:pPr>
         <w:numPr>
           <w:ilvl w:val="1"/>
-          <w:numId w:val="7"/>
-        </w:numPr>
-        <w:pBdr>
-          <w:top w:val="nil"/>
-          <w:left w:val="nil"/>
-          <w:bottom w:val="nil"/>
-          <w:right w:val="nil"/>
-          <w:between w:val="nil"/>
-        </w:pBdr>
-        <w:spacing w:after="0"/>
+          <w:numId w:val="2"/>
+        </w:numPr>
+        <w:pBdr>
+          <w:top w:val="nil"/>
+          <w:left w:val="nil"/>
+          <w:bottom w:val="nil"/>
+          <w:right w:val="nil"/>
+          <w:between w:val="nil"/>
+        </w:pBdr>
+        <w:spacing w:after="0"/>
+        <w:ind w:left="1080" w:hanging="216"/>
       </w:pPr>
       <w:r>
         <w:rPr>
@@ -1819,23 +1841,33 @@
         <w:rPr>
           <w:color w:val="000000"/>
         </w:rPr>
-        <w:t xml:space="preserve"> upon receiving importer information with respect to specific drugs, like amoxicillin, doxycycline, etc.</w:t>
+        <w:t xml:space="preserve"> upon receiving importer information with respect to specific </w:t>
+      </w:r>
+      <w:r>
+        <w:t>drugs</w:t>
+      </w:r>
+      <w:r>
+        <w:rPr>
+          <w:color w:val="000000"/>
+        </w:rPr>
+        <w:t>, like amoxicillin, doxycycline, etc.</w:t>
       </w:r>
     </w:p>
     <w:p>
       <w:pPr>
         <w:numPr>
           <w:ilvl w:val="0"/>
-          <w:numId w:val="7"/>
-        </w:numPr>
-        <w:pBdr>
-          <w:top w:val="nil"/>
-          <w:left w:val="nil"/>
-          <w:bottom w:val="nil"/>
-          <w:right w:val="nil"/>
-          <w:between w:val="nil"/>
-        </w:pBdr>
-        <w:spacing w:after="0"/>
+          <w:numId w:val="2"/>
+        </w:numPr>
+        <w:pBdr>
+          <w:top w:val="nil"/>
+          <w:left w:val="nil"/>
+          <w:bottom w:val="nil"/>
+          <w:right w:val="nil"/>
+          <w:between w:val="nil"/>
+        </w:pBdr>
+        <w:spacing w:after="0"/>
+        <w:ind w:left="576" w:hanging="216"/>
       </w:pPr>
       <w:r>
         <w:rPr>
@@ -1861,16 +1893,17 @@
       <w:pPr>
         <w:numPr>
           <w:ilvl w:val="0"/>
-          <w:numId w:val="7"/>
-        </w:numPr>
-        <w:pBdr>
-          <w:top w:val="nil"/>
-          <w:left w:val="nil"/>
-          <w:bottom w:val="nil"/>
-          <w:right w:val="nil"/>
-          <w:between w:val="nil"/>
-        </w:pBdr>
-        <w:spacing w:after="0"/>
+          <w:numId w:val="2"/>
+        </w:numPr>
+        <w:pBdr>
+          <w:top w:val="nil"/>
+          <w:left w:val="nil"/>
+          <w:bottom w:val="nil"/>
+          <w:right w:val="nil"/>
+          <w:between w:val="nil"/>
+        </w:pBdr>
+        <w:spacing w:after="0"/>
+        <w:ind w:left="576" w:hanging="216"/>
       </w:pPr>
       <w:r>
         <w:rPr>
@@ -1896,16 +1929,17 @@
       <w:pPr>
         <w:numPr>
           <w:ilvl w:val="0"/>
-          <w:numId w:val="7"/>
-        </w:numPr>
-        <w:pBdr>
-          <w:top w:val="nil"/>
-          <w:left w:val="nil"/>
-          <w:bottom w:val="nil"/>
-          <w:right w:val="nil"/>
-          <w:between w:val="nil"/>
-        </w:pBdr>
-        <w:spacing w:after="0"/>
+          <w:numId w:val="2"/>
+        </w:numPr>
+        <w:pBdr>
+          <w:top w:val="nil"/>
+          <w:left w:val="nil"/>
+          <w:bottom w:val="nil"/>
+          <w:right w:val="nil"/>
+          <w:between w:val="nil"/>
+        </w:pBdr>
+        <w:spacing w:after="0"/>
+        <w:ind w:left="576" w:hanging="216"/>
       </w:pPr>
       <w:r>
         <w:rPr>
@@ -1937,15 +1971,17 @@
       <w:pPr>
         <w:numPr>
           <w:ilvl w:val="0"/>
-          <w:numId w:val="7"/>
-        </w:numPr>
-        <w:pBdr>
-          <w:top w:val="nil"/>
-          <w:left w:val="nil"/>
-          <w:bottom w:val="nil"/>
-          <w:right w:val="nil"/>
-          <w:between w:val="nil"/>
-        </w:pBdr>
+          <w:numId w:val="2"/>
+        </w:numPr>
+        <w:pBdr>
+          <w:top w:val="nil"/>
+          <w:left w:val="nil"/>
+          <w:bottom w:val="nil"/>
+          <w:right w:val="nil"/>
+          <w:between w:val="nil"/>
+        </w:pBdr>
+        <w:spacing w:after="0"/>
+        <w:ind w:left="576" w:hanging="216"/>
       </w:pPr>
       <w:r>
         <w:rPr>
@@ -2022,7 +2058,13 @@
         <w:t xml:space="preserve">The following is a collection of </w:t>
       </w:r>
       <w:r>
-        <w:t>sample output charts:</w:t>
+        <w:t>sample output charts</w:t>
+      </w:r>
+      <w:r>
+        <w:t xml:space="preserve"> for a single run of the simulator</w:t>
+      </w:r>
+      <w:r>
+        <w:t>:</w:t>
       </w:r>
     </w:p>
     <w:p>
@@ -2240,7 +2282,14 @@
           <w:i/>
           <w:iCs/>
         </w:rPr>
-        <w:t xml:space="preserve">Intermediate node SF estimates, using </w:t>
+        <w:t>Different  i</w:t>
+      </w:r>
+      <w:r>
+        <w:rPr>
+          <w:i/>
+          <w:iCs/>
+        </w:rPr>
+        <w:t xml:space="preserve">ntermediate node SF estimates, using </w:t>
       </w:r>
       <w:r>
         <w:rPr>
@@ -2482,16 +2531,17 @@
       <w:pPr>
         <w:numPr>
           <w:ilvl w:val="0"/>
-          <w:numId w:val="7"/>
-        </w:numPr>
-        <w:pBdr>
-          <w:top w:val="nil"/>
-          <w:left w:val="nil"/>
-          <w:bottom w:val="nil"/>
-          <w:right w:val="nil"/>
-          <w:between w:val="nil"/>
-        </w:pBdr>
-        <w:spacing w:after="0"/>
+          <w:numId w:val="2"/>
+        </w:numPr>
+        <w:pBdr>
+          <w:top w:val="nil"/>
+          <w:left w:val="nil"/>
+          <w:bottom w:val="nil"/>
+          <w:right w:val="nil"/>
+          <w:between w:val="nil"/>
+        </w:pBdr>
+        <w:spacing w:after="0"/>
+        <w:ind w:left="576" w:hanging="216"/>
         <w:rPr>
           <w:b/>
           <w:color w:val="000000"/>
@@ -2502,23 +2552,38 @@
           <w:b/>
           <w:color w:val="000000"/>
         </w:rPr>
-        <w:t>Supply chain structure</w:t>
+        <w:t xml:space="preserve">Supply </w:t>
+      </w:r>
+      <w:r>
+        <w:rPr>
+          <w:b/>
+          <w:color w:val="000000"/>
+        </w:rPr>
+        <w:t>chain</w:t>
+      </w:r>
+      <w:r>
+        <w:rPr>
+          <w:b/>
+          <w:color w:val="000000"/>
+        </w:rPr>
+        <w:t xml:space="preserve"> structure</w:t>
       </w:r>
     </w:p>
     <w:p>
       <w:pPr>
         <w:numPr>
           <w:ilvl w:val="1"/>
-          <w:numId w:val="7"/>
-        </w:numPr>
-        <w:pBdr>
-          <w:top w:val="nil"/>
-          <w:left w:val="nil"/>
-          <w:bottom w:val="nil"/>
-          <w:right w:val="nil"/>
-          <w:between w:val="nil"/>
-        </w:pBdr>
-        <w:spacing w:after="0"/>
+          <w:numId w:val="2"/>
+        </w:numPr>
+        <w:pBdr>
+          <w:top w:val="nil"/>
+          <w:left w:val="nil"/>
+          <w:bottom w:val="nil"/>
+          <w:right w:val="nil"/>
+          <w:between w:val="nil"/>
+        </w:pBdr>
+        <w:spacing w:after="0"/>
+        <w:ind w:left="1080" w:hanging="216"/>
       </w:pPr>
       <w:r>
         <w:rPr>
@@ -2663,16 +2728,17 @@
       <w:pPr>
         <w:numPr>
           <w:ilvl w:val="1"/>
-          <w:numId w:val="7"/>
-        </w:numPr>
-        <w:pBdr>
-          <w:top w:val="nil"/>
-          <w:left w:val="nil"/>
-          <w:bottom w:val="nil"/>
-          <w:right w:val="nil"/>
-          <w:between w:val="nil"/>
-        </w:pBdr>
-        <w:spacing w:after="0"/>
+          <w:numId w:val="2"/>
+        </w:numPr>
+        <w:pBdr>
+          <w:top w:val="nil"/>
+          <w:left w:val="nil"/>
+          <w:bottom w:val="nil"/>
+          <w:right w:val="nil"/>
+          <w:between w:val="nil"/>
+        </w:pBdr>
+        <w:spacing w:after="0"/>
+        <w:ind w:left="1080" w:hanging="216"/>
       </w:pPr>
       <w:r>
         <w:rPr>
@@ -2839,16 +2905,17 @@
       <w:pPr>
         <w:numPr>
           <w:ilvl w:val="0"/>
-          <w:numId w:val="7"/>
-        </w:numPr>
-        <w:pBdr>
-          <w:top w:val="nil"/>
-          <w:left w:val="nil"/>
-          <w:bottom w:val="nil"/>
-          <w:right w:val="nil"/>
-          <w:between w:val="nil"/>
-        </w:pBdr>
-        <w:spacing w:after="0"/>
+          <w:numId w:val="2"/>
+        </w:numPr>
+        <w:pBdr>
+          <w:top w:val="nil"/>
+          <w:left w:val="nil"/>
+          <w:bottom w:val="nil"/>
+          <w:right w:val="nil"/>
+          <w:between w:val="nil"/>
+        </w:pBdr>
+        <w:spacing w:after="0"/>
+        <w:ind w:left="576" w:hanging="216"/>
         <w:rPr>
           <w:b/>
           <w:bCs/>
@@ -2860,23 +2927,34 @@
           <w:bCs/>
           <w:color w:val="000000"/>
         </w:rPr>
-        <w:t>Detection capacity</w:t>
+        <w:t xml:space="preserve">Detection </w:t>
+      </w:r>
+      <w:r>
+        <w:rPr>
+          <w:b/>
+          <w:color w:val="000000"/>
+        </w:rPr>
+        <w:t>capacity</w:t>
       </w:r>
     </w:p>
     <w:p>
       <w:pPr>
         <w:numPr>
           <w:ilvl w:val="1"/>
-          <w:numId w:val="7"/>
-        </w:numPr>
-        <w:pBdr>
-          <w:top w:val="nil"/>
-          <w:left w:val="nil"/>
-          <w:bottom w:val="nil"/>
-          <w:right w:val="nil"/>
-          <w:between w:val="nil"/>
-        </w:pBdr>
-        <w:spacing w:after="0"/>
+          <w:numId w:val="2"/>
+        </w:numPr>
+        <w:pBdr>
+          <w:top w:val="nil"/>
+          <w:left w:val="nil"/>
+          <w:bottom w:val="nil"/>
+          <w:right w:val="nil"/>
+          <w:between w:val="nil"/>
+        </w:pBdr>
+        <w:spacing w:after="0"/>
+        <w:ind w:left="1080" w:hanging="216"/>
+        <w:rPr>
+          <w:color w:val="000000"/>
+        </w:rPr>
       </w:pPr>
       <w:r>
         <w:rPr>
@@ -2889,16 +2967,20 @@
       <w:pPr>
         <w:numPr>
           <w:ilvl w:val="1"/>
-          <w:numId w:val="7"/>
-        </w:numPr>
-        <w:pBdr>
-          <w:top w:val="nil"/>
-          <w:left w:val="nil"/>
-          <w:bottom w:val="nil"/>
-          <w:right w:val="nil"/>
-          <w:between w:val="nil"/>
-        </w:pBdr>
-        <w:spacing w:after="0"/>
+          <w:numId w:val="2"/>
+        </w:numPr>
+        <w:pBdr>
+          <w:top w:val="nil"/>
+          <w:left w:val="nil"/>
+          <w:bottom w:val="nil"/>
+          <w:right w:val="nil"/>
+          <w:between w:val="nil"/>
+        </w:pBdr>
+        <w:spacing w:after="0"/>
+        <w:ind w:left="1080" w:hanging="216"/>
+        <w:rPr>
+          <w:color w:val="000000"/>
+        </w:rPr>
       </w:pPr>
       <w:r>
         <w:rPr>
@@ -2911,15 +2993,17 @@
       <w:pPr>
         <w:numPr>
           <w:ilvl w:val="1"/>
-          <w:numId w:val="7"/>
-        </w:numPr>
-        <w:pBdr>
-          <w:top w:val="nil"/>
-          <w:left w:val="nil"/>
-          <w:bottom w:val="nil"/>
-          <w:right w:val="nil"/>
-          <w:between w:val="nil"/>
-        </w:pBdr>
+          <w:numId w:val="2"/>
+        </w:numPr>
+        <w:pBdr>
+          <w:top w:val="nil"/>
+          <w:left w:val="nil"/>
+          <w:bottom w:val="nil"/>
+          <w:right w:val="nil"/>
+          <w:between w:val="nil"/>
+        </w:pBdr>
+        <w:spacing w:after="0"/>
+        <w:ind w:left="1080" w:hanging="216"/>
       </w:pPr>
       <w:r>
         <w:rPr>

</xml_diff>

<commit_message>
doc updated with description of new pareto demand
</commit_message>
<xml_diff>
--- a/documentation/Simulator Project Description.docx
+++ b/documentation/Simulator Project Description.docx
@@ -1074,7 +1074,7 @@
                     </pic:cNvPicPr>
                   </pic:nvPicPr>
                   <pic:blipFill>
-                    <a:blip r:embed="rId8" cstate="print">
+                    <a:blip r:embed="rId9" cstate="print">
                       <a:extLst>
                         <a:ext uri="{28A0092B-C50C-407E-A947-70E740481C1C}">
                           <a14:useLocalDpi xmlns:a14="http://schemas.microsoft.com/office/drawing/2010/main" val="0"/>
@@ -1136,7 +1136,7 @@
                     <pic:cNvPicPr preferRelativeResize="0"/>
                   </pic:nvPicPr>
                   <pic:blipFill>
-                    <a:blip r:embed="rId9"/>
+                    <a:blip r:embed="rId10"/>
                     <a:srcRect/>
                     <a:stretch>
                       <a:fillRect/>
@@ -1726,7 +1726,21 @@
         <w:rPr>
           <w:color w:val="000000"/>
         </w:rPr>
-        <w:t xml:space="preserve">: The 2018 WHO Report on Surveillance of Antibiotic Consumption shows each of the surveilled African nations (4 total, excluding Liberia) consuming around 5 daily dosage </w:t>
+        <w:t xml:space="preserve">: The 2018 WHO Report on Surveillance of Antibiotic Consumption shows each of the surveilled African nations (4 </w:t>
+      </w:r>
+      <w:proofErr w:type="gramStart"/>
+      <w:r>
+        <w:rPr>
+          <w:color w:val="000000"/>
+        </w:rPr>
+        <w:t>total</w:t>
+      </w:r>
+      <w:proofErr w:type="gramEnd"/>
+      <w:r>
+        <w:rPr>
+          <w:color w:val="000000"/>
+        </w:rPr>
+        <w:t xml:space="preserve">, excluding Liberia) consuming around 5 daily dosage </w:t>
       </w:r>
       <w:proofErr w:type="spellStart"/>
       <w:r>
@@ -2042,7 +2056,157 @@
         <w:rPr>
           <w:color w:val="000000"/>
         </w:rPr>
-        <w:t>equal to 15 days of mean demand. For intermediate nodes we use a 90% service rate relative to first-preference customers, and 60 days of mean demand.</w:t>
+        <w:t xml:space="preserve">equal to 15 days of mean demand. For intermediate nodes we use a </w:t>
+      </w:r>
+      <w:r>
+        <w:rPr>
+          <w:color w:val="000000"/>
+        </w:rPr>
+        <w:t>6</w:t>
+      </w:r>
+      <w:r>
+        <w:rPr>
+          <w:color w:val="000000"/>
+        </w:rPr>
+        <w:t>0</w:t>
+      </w:r>
+      <w:r>
+        <w:rPr>
+          <w:color w:val="000000"/>
+        </w:rPr>
+        <w:t xml:space="preserve">% service </w:t>
+      </w:r>
+      <w:r>
+        <w:rPr>
+          <w:color w:val="000000"/>
+        </w:rPr>
+        <w:t xml:space="preserve">level </w:t>
+      </w:r>
+      <w:r>
+        <w:rPr>
+          <w:color w:val="000000"/>
+        </w:rPr>
+        <w:t xml:space="preserve">relative to </w:t>
+      </w:r>
+      <w:r>
+        <w:rPr>
+          <w:color w:val="000000"/>
+        </w:rPr>
+        <w:t xml:space="preserve">a </w:t>
+      </w:r>
+      <w:r>
+        <w:rPr>
+          <w:color w:val="000000"/>
+        </w:rPr>
+        <w:t xml:space="preserve">weighted sum of reorder amounts of </w:t>
+      </w:r>
+      <w:r>
+        <w:rPr>
+          <w:color w:val="000000"/>
+        </w:rPr>
+        <w:t>first-preference</w:t>
+      </w:r>
+      <w:r>
+        <w:rPr>
+          <w:color w:val="000000"/>
+        </w:rPr>
+        <w:t xml:space="preserve">, </w:t>
+      </w:r>
+      <w:proofErr w:type="gramStart"/>
+      <w:r>
+        <w:rPr>
+          <w:color w:val="000000"/>
+        </w:rPr>
+        <w:t>second-preference</w:t>
+      </w:r>
+      <w:proofErr w:type="gramEnd"/>
+      <w:r>
+        <w:rPr>
+          <w:color w:val="000000"/>
+        </w:rPr>
+        <w:t>, and third-preference</w:t>
+      </w:r>
+      <w:r>
+        <w:rPr>
+          <w:color w:val="000000"/>
+        </w:rPr>
+        <w:t xml:space="preserve"> customers</w:t>
+      </w:r>
+      <w:r>
+        <w:rPr>
+          <w:rStyle w:val="FootnoteReference"/>
+          <w:color w:val="000000"/>
+        </w:rPr>
+        <w:footnoteReference w:id="1"/>
+      </w:r>
+      <w:r>
+        <w:rPr>
+          <w:color w:val="000000"/>
+        </w:rPr>
+        <w:t xml:space="preserve">, and </w:t>
+      </w:r>
+      <w:r>
+        <w:rPr>
+          <w:color w:val="000000"/>
+        </w:rPr>
+        <w:t>30</w:t>
+      </w:r>
+      <w:r>
+        <w:rPr>
+          <w:color w:val="000000"/>
+        </w:rPr>
+        <w:t xml:space="preserve"> days of mean demand.</w:t>
+      </w:r>
+      <w:r>
+        <w:rPr>
+          <w:color w:val="000000"/>
+        </w:rPr>
+        <w:t xml:space="preserve"> Of course, these service levels vary under different circumstances. </w:t>
+      </w:r>
+    </w:p>
+    <w:p>
+      <w:pPr>
+        <w:numPr>
+          <w:ilvl w:val="0"/>
+          <w:numId w:val="2"/>
+        </w:numPr>
+        <w:pBdr>
+          <w:top w:val="nil"/>
+          <w:left w:val="nil"/>
+          <w:bottom w:val="nil"/>
+          <w:right w:val="nil"/>
+          <w:between w:val="nil"/>
+        </w:pBdr>
+        <w:spacing w:after="0"/>
+        <w:ind w:left="576" w:hanging="216"/>
+      </w:pPr>
+      <w:r>
+        <w:rPr>
+          <w:b/>
+          <w:color w:val="000000"/>
+        </w:rPr>
+        <w:t>End node preference lists</w:t>
+      </w:r>
+      <w:r>
+        <w:t>:</w:t>
+      </w:r>
+      <w:r>
+        <w:t xml:space="preserve"> To decide which intermediate node to attempt to source from, end nodes rely on a “preference list” that orders a subset of the intermediate nodes from most preferred to least preferred. The SFP root node is typically the last entry of this list, to reflect the notion that end nodes will only turn to the SFP root node as a “last resort” in the event that all of its preferred providers are stocked out (the usual driver of falsification, per Pisani, et al.). Alternatively, a tendency to simply “produce” some proportion of SFP product and pass it along (due to improper storage, perhaps) can be captured by setting an SFP likelihood in the node’s list of characteristics. To reflect the idea that falsifiers are relied upon as a stopgap measure, supply quantities </w:t>
+      </w:r>
+      <w:r>
+        <w:t xml:space="preserve">procured </w:t>
+      </w:r>
+      <w:r>
+        <w:t>from the SFP root node are usually</w:t>
+      </w:r>
+      <w:r>
+        <w:t xml:space="preserve"> set</w:t>
+      </w:r>
+      <w:r>
+        <w:t xml:space="preserve"> much less than </w:t>
+      </w:r>
+      <w:r>
+        <w:t>the reorder amount dictated by the end node’s inventory policy.</w:t>
       </w:r>
     </w:p>
     <w:p>
@@ -2087,54 +2251,12 @@
         <w:rPr>
           <w:noProof/>
         </w:rPr>
+        <w:lastRenderedPageBreak/>
         <w:drawing>
           <wp:inline distT="0" distB="0" distL="0" distR="0" wp14:anchorId="2259FA33" wp14:editId="12C32D01">
             <wp:extent cx="1204783" cy="1371600"/>
             <wp:effectExtent l="0" t="0" r="0" b="0"/>
             <wp:docPr id="1" name="Picture 1"/>
-            <wp:cNvGraphicFramePr>
-              <a:graphicFrameLocks xmlns:a="http://schemas.openxmlformats.org/drawingml/2006/main" noChangeAspect="1"/>
-            </wp:cNvGraphicFramePr>
-            <a:graphic xmlns:a="http://schemas.openxmlformats.org/drawingml/2006/main">
-              <a:graphicData uri="http://schemas.openxmlformats.org/drawingml/2006/picture">
-                <pic:pic xmlns:pic="http://schemas.openxmlformats.org/drawingml/2006/picture">
-                  <pic:nvPicPr>
-                    <pic:cNvPr id="1" name=""/>
-                    <pic:cNvPicPr/>
-                  </pic:nvPicPr>
-                  <pic:blipFill>
-                    <a:blip r:embed="rId10"/>
-                    <a:stretch>
-                      <a:fillRect/>
-                    </a:stretch>
-                  </pic:blipFill>
-                  <pic:spPr>
-                    <a:xfrm>
-                      <a:off x="0" y="0"/>
-                      <a:ext cx="1204783" cy="1371600"/>
-                    </a:xfrm>
-                    <a:prstGeom prst="rect">
-                      <a:avLst/>
-                    </a:prstGeom>
-                  </pic:spPr>
-                </pic:pic>
-              </a:graphicData>
-            </a:graphic>
-          </wp:inline>
-        </w:drawing>
-      </w:r>
-      <w:r>
-        <w:tab/>
-      </w:r>
-      <w:r>
-        <w:rPr>
-          <w:noProof/>
-        </w:rPr>
-        <w:drawing>
-          <wp:inline distT="0" distB="0" distL="0" distR="0" wp14:anchorId="5EC641DB" wp14:editId="7970AB69">
-            <wp:extent cx="3104008" cy="1371600"/>
-            <wp:effectExtent l="0" t="0" r="1270" b="0"/>
-            <wp:docPr id="2" name="Picture 2"/>
             <wp:cNvGraphicFramePr>
               <a:graphicFrameLocks xmlns:a="http://schemas.openxmlformats.org/drawingml/2006/main" noChangeAspect="1"/>
             </wp:cNvGraphicFramePr>
@@ -2154,7 +2276,7 @@
                   <pic:spPr>
                     <a:xfrm>
                       <a:off x="0" y="0"/>
-                      <a:ext cx="3104008" cy="1371600"/>
+                      <a:ext cx="1204783" cy="1371600"/>
                     </a:xfrm>
                     <a:prstGeom prst="rect">
                       <a:avLst/>
@@ -2166,22 +2288,18 @@
           </wp:inline>
         </w:drawing>
       </w:r>
-    </w:p>
-    <w:p>
-      <w:pPr>
-        <w:rPr>
-          <w:i/>
-        </w:rPr>
-      </w:pPr>
+      <w:r>
+        <w:tab/>
+      </w:r>
       <w:r>
         <w:rPr>
           <w:noProof/>
         </w:rPr>
         <w:drawing>
-          <wp:inline distT="0" distB="0" distL="0" distR="0" wp14:anchorId="71530FD1" wp14:editId="1F9AA265">
-            <wp:extent cx="5943600" cy="946785"/>
-            <wp:effectExtent l="0" t="0" r="0" b="5715"/>
-            <wp:docPr id="3" name="Picture 3"/>
+          <wp:inline distT="0" distB="0" distL="0" distR="0" wp14:anchorId="5EC641DB" wp14:editId="7970AB69">
+            <wp:extent cx="3104008" cy="1371600"/>
+            <wp:effectExtent l="0" t="0" r="1270" b="0"/>
+            <wp:docPr id="2" name="Picture 2"/>
             <wp:cNvGraphicFramePr>
               <a:graphicFrameLocks xmlns:a="http://schemas.openxmlformats.org/drawingml/2006/main" noChangeAspect="1"/>
             </wp:cNvGraphicFramePr>
@@ -2201,7 +2319,7 @@
                   <pic:spPr>
                     <a:xfrm>
                       <a:off x="0" y="0"/>
-                      <a:ext cx="5943600" cy="946785"/>
+                      <a:ext cx="3104008" cy="1371600"/>
                     </a:xfrm>
                     <a:prstGeom prst="rect">
                       <a:avLst/>
@@ -2222,22 +2340,13 @@
       </w:pPr>
       <w:r>
         <w:rPr>
-          <w:i/>
-        </w:rPr>
-        <w:lastRenderedPageBreak/>
-        <w:t>End-node testing results:</w:t>
-      </w:r>
-    </w:p>
-    <w:p>
-      <w:r>
-        <w:rPr>
           <w:noProof/>
         </w:rPr>
         <w:drawing>
-          <wp:inline distT="0" distB="0" distL="0" distR="0" wp14:anchorId="64A33CA8" wp14:editId="624F3851">
-            <wp:extent cx="5943600" cy="905510"/>
-            <wp:effectExtent l="0" t="0" r="0" b="8890"/>
-            <wp:docPr id="4" name="Picture 4"/>
+          <wp:inline distT="0" distB="0" distL="0" distR="0" wp14:anchorId="71530FD1" wp14:editId="1F9AA265">
+            <wp:extent cx="5943600" cy="946785"/>
+            <wp:effectExtent l="0" t="0" r="0" b="5715"/>
+            <wp:docPr id="3" name="Picture 3"/>
             <wp:cNvGraphicFramePr>
               <a:graphicFrameLocks xmlns:a="http://schemas.openxmlformats.org/drawingml/2006/main" noChangeAspect="1"/>
             </wp:cNvGraphicFramePr>
@@ -2257,7 +2366,7 @@
                   <pic:spPr>
                     <a:xfrm>
                       <a:off x="0" y="0"/>
-                      <a:ext cx="5943600" cy="905510"/>
+                      <a:ext cx="5943600" cy="946785"/>
                     </a:xfrm>
                     <a:prstGeom prst="rect">
                       <a:avLst/>
@@ -2274,29 +2383,13 @@
       <w:pPr>
         <w:rPr>
           <w:i/>
-          <w:iCs/>
         </w:rPr>
       </w:pPr>
       <w:r>
         <w:rPr>
           <w:i/>
-          <w:iCs/>
-        </w:rPr>
-        <w:t>Different  i</w:t>
-      </w:r>
-      <w:r>
-        <w:rPr>
-          <w:i/>
-          <w:iCs/>
-        </w:rPr>
-        <w:t xml:space="preserve">ntermediate node SF estimates, using </w:t>
-      </w:r>
-      <w:r>
-        <w:rPr>
-          <w:i/>
-          <w:iCs/>
-        </w:rPr>
-        <w:t>testing data:</w:t>
+        </w:rPr>
+        <w:t>End-node testing results:</w:t>
       </w:r>
     </w:p>
     <w:p>
@@ -2305,10 +2398,10 @@
           <w:noProof/>
         </w:rPr>
         <w:drawing>
-          <wp:inline distT="0" distB="0" distL="0" distR="0" wp14:anchorId="7080F8E7" wp14:editId="0578C54E">
-            <wp:extent cx="2798656" cy="4023360"/>
-            <wp:effectExtent l="0" t="0" r="1905" b="0"/>
-            <wp:docPr id="5" name="Picture 5"/>
+          <wp:inline distT="0" distB="0" distL="0" distR="0" wp14:anchorId="64A33CA8" wp14:editId="624F3851">
+            <wp:extent cx="5943600" cy="905510"/>
+            <wp:effectExtent l="0" t="0" r="0" b="8890"/>
+            <wp:docPr id="4" name="Picture 4"/>
             <wp:cNvGraphicFramePr>
               <a:graphicFrameLocks xmlns:a="http://schemas.openxmlformats.org/drawingml/2006/main" noChangeAspect="1"/>
             </wp:cNvGraphicFramePr>
@@ -2328,7 +2421,7 @@
                   <pic:spPr>
                     <a:xfrm>
                       <a:off x="0" y="0"/>
-                      <a:ext cx="2798656" cy="4023360"/>
+                      <a:ext cx="5943600" cy="905510"/>
                     </a:xfrm>
                     <a:prstGeom prst="rect">
                       <a:avLst/>
@@ -2348,12 +2441,35 @@
           <w:iCs/>
         </w:rPr>
       </w:pPr>
+      <w:proofErr w:type="gramStart"/>
       <w:r>
         <w:rPr>
           <w:i/>
           <w:iCs/>
         </w:rPr>
-        <w:t>End node SF estimates, derived from intermediate node estimates and data:</w:t>
+        <w:t>Different  i</w:t>
+      </w:r>
+      <w:r>
+        <w:rPr>
+          <w:i/>
+          <w:iCs/>
+        </w:rPr>
+        <w:t>ntermediate</w:t>
+      </w:r>
+      <w:proofErr w:type="gramEnd"/>
+      <w:r>
+        <w:rPr>
+          <w:i/>
+          <w:iCs/>
+        </w:rPr>
+        <w:t xml:space="preserve"> node SF estimates, using </w:t>
+      </w:r>
+      <w:r>
+        <w:rPr>
+          <w:i/>
+          <w:iCs/>
+        </w:rPr>
+        <w:t>testing data:</w:t>
       </w:r>
     </w:p>
     <w:p>
@@ -2361,12 +2477,11 @@
         <w:rPr>
           <w:noProof/>
         </w:rPr>
-        <w:lastRenderedPageBreak/>
         <w:drawing>
-          <wp:inline distT="0" distB="0" distL="0" distR="0" wp14:anchorId="363EDD1F" wp14:editId="2A3DC6EE">
-            <wp:extent cx="5943600" cy="4497070"/>
-            <wp:effectExtent l="0" t="0" r="0" b="0"/>
-            <wp:docPr id="6" name="Picture 6"/>
+          <wp:inline distT="0" distB="0" distL="0" distR="0" wp14:anchorId="7080F8E7" wp14:editId="0578C54E">
+            <wp:extent cx="2798656" cy="4023360"/>
+            <wp:effectExtent l="0" t="0" r="1905" b="0"/>
+            <wp:docPr id="5" name="Picture 5"/>
             <wp:cNvGraphicFramePr>
               <a:graphicFrameLocks xmlns:a="http://schemas.openxmlformats.org/drawingml/2006/main" noChangeAspect="1"/>
             </wp:cNvGraphicFramePr>
@@ -2386,7 +2501,7 @@
                   <pic:spPr>
                     <a:xfrm>
                       <a:off x="0" y="0"/>
-                      <a:ext cx="5943600" cy="4497070"/>
+                      <a:ext cx="2798656" cy="4023360"/>
                     </a:xfrm>
                     <a:prstGeom prst="rect">
                       <a:avLst/>
@@ -2411,21 +2526,8 @@
           <w:i/>
           <w:iCs/>
         </w:rPr>
-        <w:t>Samples from estimated p</w:t>
-      </w:r>
-      <w:r>
-        <w:rPr>
-          <w:i/>
-          <w:iCs/>
-        </w:rPr>
-        <w:t xml:space="preserve">osterior </w:t>
-      </w:r>
-      <w:r>
-        <w:rPr>
-          <w:i/>
-          <w:iCs/>
-        </w:rPr>
-        <w:t>distribution of SF rates, using the No-U-Turn-Sampler:</w:t>
+        <w:lastRenderedPageBreak/>
+        <w:t>End node SF estimates, derived from intermediate node estimates and data:</w:t>
       </w:r>
     </w:p>
     <w:p>
@@ -2434,10 +2536,10 @@
           <w:noProof/>
         </w:rPr>
         <w:drawing>
-          <wp:inline distT="0" distB="0" distL="0" distR="0" wp14:anchorId="288B2570" wp14:editId="78F5CA9B">
-            <wp:extent cx="5029200" cy="1852098"/>
+          <wp:inline distT="0" distB="0" distL="0" distR="0" wp14:anchorId="363EDD1F" wp14:editId="2A3DC6EE">
+            <wp:extent cx="5943600" cy="4497070"/>
             <wp:effectExtent l="0" t="0" r="0" b="0"/>
-            <wp:docPr id="7" name="Picture 7"/>
+            <wp:docPr id="6" name="Picture 6"/>
             <wp:cNvGraphicFramePr>
               <a:graphicFrameLocks xmlns:a="http://schemas.openxmlformats.org/drawingml/2006/main" noChangeAspect="1"/>
             </wp:cNvGraphicFramePr>
@@ -2457,7 +2559,7 @@
                   <pic:spPr>
                     <a:xfrm>
                       <a:off x="0" y="0"/>
-                      <a:ext cx="5029200" cy="1852098"/>
+                      <a:ext cx="5943600" cy="4497070"/>
                     </a:xfrm>
                     <a:prstGeom prst="rect">
                       <a:avLst/>
@@ -2471,16 +2573,44 @@
       </w:r>
     </w:p>
     <w:p>
+      <w:pPr>
+        <w:rPr>
+          <w:i/>
+          <w:iCs/>
+        </w:rPr>
+      </w:pPr>
+      <w:r>
+        <w:rPr>
+          <w:i/>
+          <w:iCs/>
+        </w:rPr>
+        <w:t>Samples from estimated p</w:t>
+      </w:r>
+      <w:r>
+        <w:rPr>
+          <w:i/>
+          <w:iCs/>
+        </w:rPr>
+        <w:t xml:space="preserve">osterior </w:t>
+      </w:r>
+      <w:r>
+        <w:rPr>
+          <w:i/>
+          <w:iCs/>
+        </w:rPr>
+        <w:t>distribution of SF rates, using the No-U-Turn-Sampler:</w:t>
+      </w:r>
+    </w:p>
+    <w:p>
       <w:r>
         <w:rPr>
           <w:noProof/>
         </w:rPr>
-        <w:lastRenderedPageBreak/>
         <w:drawing>
-          <wp:inline distT="0" distB="0" distL="0" distR="0" wp14:anchorId="4D99E437" wp14:editId="50B31103">
+          <wp:inline distT="0" distB="0" distL="0" distR="0" wp14:anchorId="288B2570" wp14:editId="78F5CA9B">
             <wp:extent cx="5029200" cy="1852098"/>
             <wp:effectExtent l="0" t="0" r="0" b="0"/>
-            <wp:docPr id="8" name="Picture 8"/>
+            <wp:docPr id="7" name="Picture 7"/>
             <wp:cNvGraphicFramePr>
               <a:graphicFrameLocks xmlns:a="http://schemas.openxmlformats.org/drawingml/2006/main" noChangeAspect="1"/>
             </wp:cNvGraphicFramePr>
@@ -2513,6 +2643,49 @@
         </w:drawing>
       </w:r>
     </w:p>
+    <w:p>
+      <w:r>
+        <w:rPr>
+          <w:noProof/>
+        </w:rPr>
+        <w:lastRenderedPageBreak/>
+        <w:drawing>
+          <wp:inline distT="0" distB="0" distL="0" distR="0" wp14:anchorId="4D99E437" wp14:editId="50B31103">
+            <wp:extent cx="5029200" cy="1852098"/>
+            <wp:effectExtent l="0" t="0" r="0" b="0"/>
+            <wp:docPr id="8" name="Picture 8"/>
+            <wp:cNvGraphicFramePr>
+              <a:graphicFrameLocks xmlns:a="http://schemas.openxmlformats.org/drawingml/2006/main" noChangeAspect="1"/>
+            </wp:cNvGraphicFramePr>
+            <a:graphic xmlns:a="http://schemas.openxmlformats.org/drawingml/2006/main">
+              <a:graphicData uri="http://schemas.openxmlformats.org/drawingml/2006/picture">
+                <pic:pic xmlns:pic="http://schemas.openxmlformats.org/drawingml/2006/picture">
+                  <pic:nvPicPr>
+                    <pic:cNvPr id="1" name=""/>
+                    <pic:cNvPicPr/>
+                  </pic:nvPicPr>
+                  <pic:blipFill>
+                    <a:blip r:embed="rId18"/>
+                    <a:stretch>
+                      <a:fillRect/>
+                    </a:stretch>
+                  </pic:blipFill>
+                  <pic:spPr>
+                    <a:xfrm>
+                      <a:off x="0" y="0"/>
+                      <a:ext cx="5029200" cy="1852098"/>
+                    </a:xfrm>
+                    <a:prstGeom prst="rect">
+                      <a:avLst/>
+                    </a:prstGeom>
+                  </pic:spPr>
+                </pic:pic>
+              </a:graphicData>
+            </a:graphic>
+          </wp:inline>
+        </w:drawing>
+      </w:r>
+    </w:p>
     <w:p/>
     <w:p>
       <w:pPr>
@@ -3013,7 +3186,7 @@
       </w:r>
     </w:p>
     <w:sectPr>
-      <w:headerReference w:type="default" r:id="rId18"/>
+      <w:headerReference w:type="default" r:id="rId19"/>
       <w:pgSz w:w="12240" w:h="15840"/>
       <w:pgMar w:top="1440" w:right="1440" w:bottom="1440" w:left="1440" w:header="720" w:footer="720" w:gutter="0"/>
       <w:pgNumType w:start="1"/>
@@ -3067,6 +3240,89 @@
       </w:pPr>
       <w:r>
         <w:continuationSeparator/>
+      </w:r>
+    </w:p>
+  </w:footnote>
+  <w:footnote w:id="1">
+    <w:p>
+      <w:pPr>
+        <w:pStyle w:val="FootnoteText"/>
+      </w:pPr>
+      <w:r>
+        <w:rPr>
+          <w:rStyle w:val="FootnoteReference"/>
+        </w:rPr>
+        <w:footnoteRef/>
+      </w:r>
+      <w:r>
+        <w:t xml:space="preserve"> Normal distribution with mean and variance equal to (</w:t>
+      </w:r>
+      <w:r>
+        <w:rPr>
+          <w:b/>
+          <w:bCs/>
+        </w:rPr>
+        <w:t>100%</w:t>
+      </w:r>
+      <w:r>
+        <w:t xml:space="preserve"> of reorder amount (R) of 1</w:t>
+      </w:r>
+      <w:r>
+        <w:rPr>
+          <w:vertAlign w:val="superscript"/>
+        </w:rPr>
+        <w:t>st</w:t>
+      </w:r>
+      <w:r>
+        <w:t xml:space="preserve">-preference end nodes + </w:t>
+      </w:r>
+      <w:r>
+        <w:rPr>
+          <w:b/>
+          <w:bCs/>
+        </w:rPr>
+        <w:t>40%</w:t>
+      </w:r>
+      <w:r>
+        <w:t xml:space="preserve"> of R for 2</w:t>
+      </w:r>
+      <w:r>
+        <w:rPr>
+          <w:vertAlign w:val="superscript"/>
+        </w:rPr>
+        <w:t>nd</w:t>
+      </w:r>
+      <w:r>
+        <w:t xml:space="preserve"> preferences, + </w:t>
+      </w:r>
+      <w:r>
+        <w:rPr>
+          <w:b/>
+          <w:bCs/>
+        </w:rPr>
+        <w:t xml:space="preserve">10% </w:t>
+      </w:r>
+      <w:r>
+        <w:t>of R for 3</w:t>
+      </w:r>
+      <w:r>
+        <w:rPr>
+          <w:vertAlign w:val="superscript"/>
+        </w:rPr>
+        <w:t>rd</w:t>
+      </w:r>
+      <w:r>
+        <w:t xml:space="preserve"> preferences) * </w:t>
+      </w:r>
+      <w:r>
+        <w:rPr>
+          <w:b/>
+          <w:bCs/>
+        </w:rPr>
+        <w:t>10%</w:t>
+      </w:r>
+      <w:r>
+        <w:t xml:space="preserve"> (typical order frequency)</w:t>
       </w:r>
     </w:p>
   </w:footnote>
@@ -4911,6 +5167,37 @@
       <w:szCs w:val="18"/>
     </w:rPr>
   </w:style>
+  <w:style w:type="paragraph" w:styleId="FootnoteText">
+    <w:name w:val="footnote text"/>
+    <w:basedOn w:val="Normal"/>
+    <w:link w:val="FootnoteTextChar"/>
+    <w:uiPriority w:val="99"/>
+    <w:semiHidden/>
+    <w:unhideWhenUsed/>
+    <w:rsid w:val="00901D70"/>
+    <w:pPr>
+      <w:spacing w:after="0" w:line="240" w:lineRule="auto"/>
+    </w:pPr>
+  </w:style>
+  <w:style w:type="character" w:customStyle="1" w:styleId="FootnoteTextChar">
+    <w:name w:val="Footnote Text Char"/>
+    <w:basedOn w:val="DefaultParagraphFont"/>
+    <w:link w:val="FootnoteText"/>
+    <w:uiPriority w:val="99"/>
+    <w:semiHidden/>
+    <w:rsid w:val="00901D70"/>
+  </w:style>
+  <w:style w:type="character" w:styleId="FootnoteReference">
+    <w:name w:val="footnote reference"/>
+    <w:basedOn w:val="DefaultParagraphFont"/>
+    <w:uiPriority w:val="99"/>
+    <w:semiHidden/>
+    <w:unhideWhenUsed/>
+    <w:rsid w:val="00901D70"/>
+    <w:rPr>
+      <w:vertAlign w:val="superscript"/>
+    </w:rPr>
+  </w:style>
 </w:styles>
 </file>
 
@@ -5215,6 +5502,10 @@
 </go:gDocsCustomXmlDataStorage>
 </file>
 
+<file path=customXml/item2.xml><?xml version="1.0" encoding="utf-8"?>
+<b:Sources xmlns:b="http://schemas.openxmlformats.org/officeDocument/2006/bibliography" xmlns="http://schemas.openxmlformats.org/officeDocument/2006/bibliography" SelectedStyle="\APASixthEditionOfficeOnline.xsl" StyleName="APA" Version="6"/>
+</file>
+
 <file path=customXml/itemProps1.xml><?xml version="1.0" encoding="utf-8"?>
 <ds:datastoreItem xmlns:ds="http://schemas.openxmlformats.org/officeDocument/2006/customXml" ds:itemID="{11111111-1234-1234-1234-123412341234}">
   <ds:schemaRefs>
@@ -5222,4 +5513,12 @@
     <ds:schemaRef ds:uri="http://schemas.openxmlformats.org/officeDocument/2006/relationships"/>
   </ds:schemaRefs>
 </ds:datastoreItem>
+</file>
+
+<file path=customXml/itemProps2.xml><?xml version="1.0" encoding="utf-8"?>
+<ds:datastoreItem xmlns:ds="http://schemas.openxmlformats.org/officeDocument/2006/customXml" ds:itemID="{42D69AAC-601D-4436-A95C-BA41DD4DE04B}">
+  <ds:schemaRefs>
+    <ds:schemaRef ds:uri="http://schemas.openxmlformats.org/officeDocument/2006/bibliography"/>
+  </ds:schemaRefs>
+</ds:datastoreItem>
 </file>
</xml_diff>